<commit_message>
[Nueva version proyecto pizzas]
</commit_message>
<xml_diff>
--- a/06-pizzas/Docs/Metodo Asbtracto, Pizzas. 20212020052 (Santiago Baron Zuleta).docx
+++ b/06-pizzas/Docs/Metodo Asbtracto, Pizzas. 20212020052 (Santiago Baron Zuleta).docx
@@ -31,6 +31,13 @@
         </w:rPr>
         <w:t>Constructor de pizzas</w:t>
       </w:r>
+      <w:r>
+        <w:rPr>
+          <w:b/>
+          <w:bCs/>
+        </w:rPr>
+        <w:t xml:space="preserve"> completo</w:t>
+      </w:r>
     </w:p>
     <w:p>
       <w:pPr>
@@ -65,10 +72,7 @@
         <w:jc w:val="center"/>
       </w:pPr>
       <w:r>
-        <w:t>2021</w:t>
-      </w:r>
-      <w:r>
-        <w:t>2020052</w:t>
+        <w:t>20212020052</w:t>
       </w:r>
     </w:p>
     <w:p>
@@ -201,7 +205,11 @@
     <w:sdt>
       <w:sdtPr>
         <w:rPr>
-          <w:lang w:val="es-ES"/>
+          <w:rFonts w:asciiTheme="minorHAnsi" w:eastAsiaTheme="minorHAnsi" w:hAnsiTheme="minorHAnsi" w:cstheme="minorBidi"/>
+          <w:color w:val="auto"/>
+          <w:sz w:val="22"/>
+          <w:szCs w:val="22"/>
+          <w:lang w:val="es-ES" w:eastAsia="en-US"/>
         </w:rPr>
         <w:id w:val="-1267927190"/>
         <w:docPartObj>
@@ -211,13 +219,8 @@
       </w:sdtPr>
       <w:sdtEndPr>
         <w:rPr>
-          <w:rFonts w:asciiTheme="minorHAnsi" w:eastAsiaTheme="minorHAnsi" w:hAnsiTheme="minorHAnsi" w:cstheme="minorBidi"/>
           <w:b/>
           <w:bCs/>
-          <w:color w:val="auto"/>
-          <w:sz w:val="22"/>
-          <w:szCs w:val="22"/>
-          <w:lang w:eastAsia="en-US"/>
         </w:rPr>
       </w:sdtEndPr>
       <w:sdtContent>
@@ -239,7 +242,9 @@
               <w:tab w:val="right" w:leader="dot" w:pos="8828"/>
             </w:tabs>
             <w:rPr>
+              <w:rFonts w:eastAsiaTheme="minorEastAsia"/>
               <w:noProof/>
+              <w:lang w:eastAsia="es-CO"/>
             </w:rPr>
           </w:pPr>
           <w:r>
@@ -251,7 +256,7 @@
           <w:r>
             <w:fldChar w:fldCharType="separate"/>
           </w:r>
-          <w:hyperlink w:anchor="_Toc129023768" w:history="1">
+          <w:hyperlink w:anchor="_Toc129269190" w:history="1">
             <w:r>
               <w:rPr>
                 <w:rStyle w:val="Hipervnculo"/>
@@ -278,7 +283,7 @@
                 <w:noProof/>
                 <w:webHidden/>
               </w:rPr>
-              <w:instrText xml:space="preserve"> PAGEREF _Toc129023768 \h </w:instrText>
+              <w:instrText xml:space="preserve"> PAGEREF _Toc129269190 \h </w:instrText>
             </w:r>
             <w:r>
               <w:rPr>
@@ -316,10 +321,12 @@
               <w:tab w:val="right" w:leader="dot" w:pos="8828"/>
             </w:tabs>
             <w:rPr>
+              <w:rFonts w:eastAsiaTheme="minorEastAsia"/>
               <w:noProof/>
+              <w:lang w:eastAsia="es-CO"/>
             </w:rPr>
           </w:pPr>
-          <w:hyperlink w:anchor="_Toc129023769" w:history="1">
+          <w:hyperlink w:anchor="_Toc129269191" w:history="1">
             <w:r>
               <w:rPr>
                 <w:rStyle w:val="Hipervnculo"/>
@@ -346,7 +353,7 @@
                 <w:noProof/>
                 <w:webHidden/>
               </w:rPr>
-              <w:instrText xml:space="preserve"> PAGEREF _Toc129023769 \h </w:instrText>
+              <w:instrText xml:space="preserve"> PAGEREF _Toc129269191 \h </w:instrText>
             </w:r>
             <w:r>
               <w:rPr>
@@ -384,10 +391,12 @@
               <w:tab w:val="right" w:leader="dot" w:pos="8828"/>
             </w:tabs>
             <w:rPr>
+              <w:rFonts w:eastAsiaTheme="minorEastAsia"/>
               <w:noProof/>
+              <w:lang w:eastAsia="es-CO"/>
             </w:rPr>
           </w:pPr>
-          <w:hyperlink w:anchor="_Toc129023770" w:history="1">
+          <w:hyperlink w:anchor="_Toc129269192" w:history="1">
             <w:r>
               <w:rPr>
                 <w:rStyle w:val="Hipervnculo"/>
@@ -414,7 +423,7 @@
                 <w:noProof/>
                 <w:webHidden/>
               </w:rPr>
-              <w:instrText xml:space="preserve"> PAGEREF _Toc129023770 \h </w:instrText>
+              <w:instrText xml:space="preserve"> PAGEREF _Toc129269192 \h </w:instrText>
             </w:r>
             <w:r>
               <w:rPr>
@@ -452,10 +461,12 @@
               <w:tab w:val="right" w:leader="dot" w:pos="8828"/>
             </w:tabs>
             <w:rPr>
+              <w:rFonts w:eastAsiaTheme="minorEastAsia"/>
               <w:noProof/>
+              <w:lang w:eastAsia="es-CO"/>
             </w:rPr>
           </w:pPr>
-          <w:hyperlink w:anchor="_Toc129023771" w:history="1">
+          <w:hyperlink w:anchor="_Toc129269193" w:history="1">
             <w:r>
               <w:rPr>
                 <w:rStyle w:val="Hipervnculo"/>
@@ -482,7 +493,7 @@
                 <w:noProof/>
                 <w:webHidden/>
               </w:rPr>
-              <w:instrText xml:space="preserve"> PAGEREF _Toc129023771 \h </w:instrText>
+              <w:instrText xml:space="preserve"> PAGEREF _Toc129269193 \h </w:instrText>
             </w:r>
             <w:r>
               <w:rPr>
@@ -520,10 +531,12 @@
               <w:tab w:val="right" w:leader="dot" w:pos="8828"/>
             </w:tabs>
             <w:rPr>
+              <w:rFonts w:eastAsiaTheme="minorEastAsia"/>
               <w:noProof/>
+              <w:lang w:eastAsia="es-CO"/>
             </w:rPr>
           </w:pPr>
-          <w:hyperlink w:anchor="_Toc129023772" w:history="1">
+          <w:hyperlink w:anchor="_Toc129269194" w:history="1">
             <w:r>
               <w:rPr>
                 <w:rStyle w:val="Hipervnculo"/>
@@ -550,7 +563,7 @@
                 <w:noProof/>
                 <w:webHidden/>
               </w:rPr>
-              <w:instrText xml:space="preserve"> PAGEREF _Toc129023772 \h </w:instrText>
+              <w:instrText xml:space="preserve"> PAGEREF _Toc129269194 \h </w:instrText>
             </w:r>
             <w:r>
               <w:rPr>
@@ -570,7 +583,7 @@
                 <w:noProof/>
                 <w:webHidden/>
               </w:rPr>
-              <w:t>4</w:t>
+              <w:t>5</w:t>
             </w:r>
             <w:r>
               <w:rPr>
@@ -588,10 +601,12 @@
               <w:tab w:val="right" w:leader="dot" w:pos="8828"/>
             </w:tabs>
             <w:rPr>
+              <w:rFonts w:eastAsiaTheme="minorEastAsia"/>
               <w:noProof/>
+              <w:lang w:eastAsia="es-CO"/>
             </w:rPr>
           </w:pPr>
-          <w:hyperlink w:anchor="_Toc129023773" w:history="1">
+          <w:hyperlink w:anchor="_Toc129269195" w:history="1">
             <w:r>
               <w:rPr>
                 <w:rStyle w:val="Hipervnculo"/>
@@ -618,7 +633,7 @@
                 <w:noProof/>
                 <w:webHidden/>
               </w:rPr>
-              <w:instrText xml:space="preserve"> PAGEREF _Toc129023773 \h </w:instrText>
+              <w:instrText xml:space="preserve"> PAGEREF _Toc129269195 \h </w:instrText>
             </w:r>
             <w:r>
               <w:rPr>
@@ -656,10 +671,12 @@
               <w:tab w:val="right" w:leader="dot" w:pos="8828"/>
             </w:tabs>
             <w:rPr>
+              <w:rFonts w:eastAsiaTheme="minorEastAsia"/>
               <w:noProof/>
+              <w:lang w:eastAsia="es-CO"/>
             </w:rPr>
           </w:pPr>
-          <w:hyperlink w:anchor="_Toc129023774" w:history="1">
+          <w:hyperlink w:anchor="_Toc129269196" w:history="1">
             <w:r>
               <w:rPr>
                 <w:rStyle w:val="Hipervnculo"/>
@@ -686,7 +703,7 @@
                 <w:noProof/>
                 <w:webHidden/>
               </w:rPr>
-              <w:instrText xml:space="preserve"> PAGEREF _Toc129023774 \h </w:instrText>
+              <w:instrText xml:space="preserve"> PAGEREF _Toc129269196 \h </w:instrText>
             </w:r>
             <w:r>
               <w:rPr>
@@ -724,16 +741,19 @@
               <w:tab w:val="right" w:leader="dot" w:pos="8828"/>
             </w:tabs>
             <w:rPr>
+              <w:rFonts w:eastAsiaTheme="minorEastAsia"/>
               <w:noProof/>
+              <w:lang w:eastAsia="es-CO"/>
             </w:rPr>
           </w:pPr>
-          <w:hyperlink w:anchor="_Toc129023775" w:history="1">
+          <w:hyperlink w:anchor="_Toc129269197" w:history="1">
             <w:r>
               <w:rPr>
                 <w:rStyle w:val="Hipervnculo"/>
                 <w:noProof/>
-              </w:rPr>
-              <w:t>Main_builder</w:t>
+                <w:lang w:val="en-US"/>
+              </w:rPr>
+              <w:t>Ingredientes</w:t>
             </w:r>
             <w:r>
               <w:rPr>
@@ -754,7 +774,7 @@
                 <w:noProof/>
                 <w:webHidden/>
               </w:rPr>
-              <w:instrText xml:space="preserve"> PAGEREF _Toc129023775 \h </w:instrText>
+              <w:instrText xml:space="preserve"> PAGEREF _Toc129269197 \h </w:instrText>
             </w:r>
             <w:r>
               <w:rPr>
@@ -792,16 +812,19 @@
               <w:tab w:val="right" w:leader="dot" w:pos="8828"/>
             </w:tabs>
             <w:rPr>
+              <w:rFonts w:eastAsiaTheme="minorEastAsia"/>
               <w:noProof/>
+              <w:lang w:eastAsia="es-CO"/>
             </w:rPr>
           </w:pPr>
-          <w:hyperlink w:anchor="_Toc129023776" w:history="1">
+          <w:hyperlink w:anchor="_Toc129269198" w:history="1">
             <w:r>
               <w:rPr>
                 <w:rStyle w:val="Hipervnculo"/>
                 <w:noProof/>
-              </w:rPr>
-              <w:t>Main_builder.java</w:t>
+                <w:lang w:val="en-US"/>
+              </w:rPr>
+              <w:t>Masa.java</w:t>
             </w:r>
             <w:r>
               <w:rPr>
@@ -822,7 +845,7 @@
                 <w:noProof/>
                 <w:webHidden/>
               </w:rPr>
-              <w:instrText xml:space="preserve"> PAGEREF _Toc129023776 \h </w:instrText>
+              <w:instrText xml:space="preserve"> PAGEREF _Toc129269198 \h </w:instrText>
             </w:r>
             <w:r>
               <w:rPr>
@@ -843,6 +866,361 @@
                 <w:webHidden/>
               </w:rPr>
               <w:t>6</w:t>
+            </w:r>
+            <w:r>
+              <w:rPr>
+                <w:noProof/>
+                <w:webHidden/>
+              </w:rPr>
+              <w:fldChar w:fldCharType="end"/>
+            </w:r>
+          </w:hyperlink>
+        </w:p>
+        <w:p>
+          <w:pPr>
+            <w:pStyle w:val="TDC2"/>
+            <w:tabs>
+              <w:tab w:val="right" w:leader="dot" w:pos="8828"/>
+            </w:tabs>
+            <w:rPr>
+              <w:rFonts w:eastAsiaTheme="minorEastAsia"/>
+              <w:noProof/>
+              <w:lang w:eastAsia="es-CO"/>
+            </w:rPr>
+          </w:pPr>
+          <w:hyperlink w:anchor="_Toc129269199" w:history="1">
+            <w:r>
+              <w:rPr>
+                <w:rStyle w:val="Hipervnculo"/>
+                <w:noProof/>
+                <w:lang w:val="en-US"/>
+              </w:rPr>
+              <w:t>Relleno.java</w:t>
+            </w:r>
+            <w:r>
+              <w:rPr>
+                <w:noProof/>
+                <w:webHidden/>
+              </w:rPr>
+              <w:tab/>
+            </w:r>
+            <w:r>
+              <w:rPr>
+                <w:noProof/>
+                <w:webHidden/>
+              </w:rPr>
+              <w:fldChar w:fldCharType="begin"/>
+            </w:r>
+            <w:r>
+              <w:rPr>
+                <w:noProof/>
+                <w:webHidden/>
+              </w:rPr>
+              <w:instrText xml:space="preserve"> PAGEREF _Toc129269199 \h </w:instrText>
+            </w:r>
+            <w:r>
+              <w:rPr>
+                <w:noProof/>
+                <w:webHidden/>
+              </w:rPr>
+            </w:r>
+            <w:r>
+              <w:rPr>
+                <w:noProof/>
+                <w:webHidden/>
+              </w:rPr>
+              <w:fldChar w:fldCharType="separate"/>
+            </w:r>
+            <w:r>
+              <w:rPr>
+                <w:noProof/>
+                <w:webHidden/>
+              </w:rPr>
+              <w:t>6</w:t>
+            </w:r>
+            <w:r>
+              <w:rPr>
+                <w:noProof/>
+                <w:webHidden/>
+              </w:rPr>
+              <w:fldChar w:fldCharType="end"/>
+            </w:r>
+          </w:hyperlink>
+        </w:p>
+        <w:p>
+          <w:pPr>
+            <w:pStyle w:val="TDC2"/>
+            <w:tabs>
+              <w:tab w:val="right" w:leader="dot" w:pos="8828"/>
+            </w:tabs>
+            <w:rPr>
+              <w:rFonts w:eastAsiaTheme="minorEastAsia"/>
+              <w:noProof/>
+              <w:lang w:eastAsia="es-CO"/>
+            </w:rPr>
+          </w:pPr>
+          <w:hyperlink w:anchor="_Toc129269200" w:history="1">
+            <w:r>
+              <w:rPr>
+                <w:rStyle w:val="Hipervnculo"/>
+                <w:noProof/>
+                <w:lang w:val="en-US"/>
+              </w:rPr>
+              <w:t>Salsa.java</w:t>
+            </w:r>
+            <w:r>
+              <w:rPr>
+                <w:noProof/>
+                <w:webHidden/>
+              </w:rPr>
+              <w:tab/>
+            </w:r>
+            <w:r>
+              <w:rPr>
+                <w:noProof/>
+                <w:webHidden/>
+              </w:rPr>
+              <w:fldChar w:fldCharType="begin"/>
+            </w:r>
+            <w:r>
+              <w:rPr>
+                <w:noProof/>
+                <w:webHidden/>
+              </w:rPr>
+              <w:instrText xml:space="preserve"> PAGEREF _Toc129269200 \h </w:instrText>
+            </w:r>
+            <w:r>
+              <w:rPr>
+                <w:noProof/>
+                <w:webHidden/>
+              </w:rPr>
+            </w:r>
+            <w:r>
+              <w:rPr>
+                <w:noProof/>
+                <w:webHidden/>
+              </w:rPr>
+              <w:fldChar w:fldCharType="separate"/>
+            </w:r>
+            <w:r>
+              <w:rPr>
+                <w:noProof/>
+                <w:webHidden/>
+              </w:rPr>
+              <w:t>6</w:t>
+            </w:r>
+            <w:r>
+              <w:rPr>
+                <w:noProof/>
+                <w:webHidden/>
+              </w:rPr>
+              <w:fldChar w:fldCharType="end"/>
+            </w:r>
+          </w:hyperlink>
+        </w:p>
+        <w:p>
+          <w:pPr>
+            <w:pStyle w:val="TDC2"/>
+            <w:tabs>
+              <w:tab w:val="right" w:leader="dot" w:pos="8828"/>
+            </w:tabs>
+            <w:rPr>
+              <w:rFonts w:eastAsiaTheme="minorEastAsia"/>
+              <w:noProof/>
+              <w:lang w:eastAsia="es-CO"/>
+            </w:rPr>
+          </w:pPr>
+          <w:hyperlink w:anchor="_Toc129269201" w:history="1">
+            <w:r>
+              <w:rPr>
+                <w:rStyle w:val="Hipervnculo"/>
+                <w:noProof/>
+                <w:lang w:val="en-US"/>
+              </w:rPr>
+              <w:t>MasaConcreta.java</w:t>
+            </w:r>
+            <w:r>
+              <w:rPr>
+                <w:noProof/>
+                <w:webHidden/>
+              </w:rPr>
+              <w:tab/>
+            </w:r>
+            <w:r>
+              <w:rPr>
+                <w:noProof/>
+                <w:webHidden/>
+              </w:rPr>
+              <w:fldChar w:fldCharType="begin"/>
+            </w:r>
+            <w:r>
+              <w:rPr>
+                <w:noProof/>
+                <w:webHidden/>
+              </w:rPr>
+              <w:instrText xml:space="preserve"> PAGEREF _Toc129269201 \h </w:instrText>
+            </w:r>
+            <w:r>
+              <w:rPr>
+                <w:noProof/>
+                <w:webHidden/>
+              </w:rPr>
+            </w:r>
+            <w:r>
+              <w:rPr>
+                <w:noProof/>
+                <w:webHidden/>
+              </w:rPr>
+              <w:fldChar w:fldCharType="separate"/>
+            </w:r>
+            <w:r>
+              <w:rPr>
+                <w:noProof/>
+                <w:webHidden/>
+              </w:rPr>
+              <w:t>7</w:t>
+            </w:r>
+            <w:r>
+              <w:rPr>
+                <w:noProof/>
+                <w:webHidden/>
+              </w:rPr>
+              <w:fldChar w:fldCharType="end"/>
+            </w:r>
+          </w:hyperlink>
+        </w:p>
+        <w:p>
+          <w:pPr>
+            <w:pStyle w:val="TDC2"/>
+            <w:tabs>
+              <w:tab w:val="right" w:leader="dot" w:pos="8828"/>
+            </w:tabs>
+            <w:rPr>
+              <w:rFonts w:eastAsiaTheme="minorEastAsia"/>
+              <w:noProof/>
+              <w:lang w:eastAsia="es-CO"/>
+            </w:rPr>
+          </w:pPr>
+          <w:hyperlink w:anchor="_Toc129269202" w:history="1">
+            <w:r>
+              <w:rPr>
+                <w:rStyle w:val="Hipervnculo"/>
+                <w:noProof/>
+                <w:lang w:val="en-US"/>
+              </w:rPr>
+              <w:t>RellenoConcreto.java</w:t>
+            </w:r>
+            <w:r>
+              <w:rPr>
+                <w:noProof/>
+                <w:webHidden/>
+              </w:rPr>
+              <w:tab/>
+            </w:r>
+            <w:r>
+              <w:rPr>
+                <w:noProof/>
+                <w:webHidden/>
+              </w:rPr>
+              <w:fldChar w:fldCharType="begin"/>
+            </w:r>
+            <w:r>
+              <w:rPr>
+                <w:noProof/>
+                <w:webHidden/>
+              </w:rPr>
+              <w:instrText xml:space="preserve"> PAGEREF _Toc129269202 \h </w:instrText>
+            </w:r>
+            <w:r>
+              <w:rPr>
+                <w:noProof/>
+                <w:webHidden/>
+              </w:rPr>
+            </w:r>
+            <w:r>
+              <w:rPr>
+                <w:noProof/>
+                <w:webHidden/>
+              </w:rPr>
+              <w:fldChar w:fldCharType="separate"/>
+            </w:r>
+            <w:r>
+              <w:rPr>
+                <w:noProof/>
+                <w:webHidden/>
+              </w:rPr>
+              <w:t>7</w:t>
+            </w:r>
+            <w:r>
+              <w:rPr>
+                <w:noProof/>
+                <w:webHidden/>
+              </w:rPr>
+              <w:fldChar w:fldCharType="end"/>
+            </w:r>
+          </w:hyperlink>
+        </w:p>
+        <w:p>
+          <w:pPr>
+            <w:pStyle w:val="TDC2"/>
+            <w:tabs>
+              <w:tab w:val="right" w:leader="dot" w:pos="8828"/>
+            </w:tabs>
+            <w:rPr>
+              <w:rFonts w:eastAsiaTheme="minorEastAsia"/>
+              <w:noProof/>
+              <w:lang w:eastAsia="es-CO"/>
+            </w:rPr>
+          </w:pPr>
+          <w:hyperlink w:anchor="_Toc129269203" w:history="1">
+            <w:r>
+              <w:rPr>
+                <w:rStyle w:val="Hipervnculo"/>
+                <w:noProof/>
+                <w:lang w:val="en-US"/>
+              </w:rPr>
+              <w:t>SalsaConcreta.java</w:t>
+            </w:r>
+            <w:r>
+              <w:rPr>
+                <w:noProof/>
+                <w:webHidden/>
+              </w:rPr>
+              <w:tab/>
+            </w:r>
+            <w:r>
+              <w:rPr>
+                <w:noProof/>
+                <w:webHidden/>
+              </w:rPr>
+              <w:fldChar w:fldCharType="begin"/>
+            </w:r>
+            <w:r>
+              <w:rPr>
+                <w:noProof/>
+                <w:webHidden/>
+              </w:rPr>
+              <w:instrText xml:space="preserve"> PAGEREF _Toc129269203 \h </w:instrText>
+            </w:r>
+            <w:r>
+              <w:rPr>
+                <w:noProof/>
+                <w:webHidden/>
+              </w:rPr>
+            </w:r>
+            <w:r>
+              <w:rPr>
+                <w:noProof/>
+                <w:webHidden/>
+              </w:rPr>
+              <w:fldChar w:fldCharType="separate"/>
+            </w:r>
+            <w:r>
+              <w:rPr>
+                <w:noProof/>
+                <w:webHidden/>
+              </w:rPr>
+              <w:t>8</w:t>
             </w:r>
             <w:r>
               <w:rPr>
@@ -860,16 +1238,19 @@
               <w:tab w:val="right" w:leader="dot" w:pos="8828"/>
             </w:tabs>
             <w:rPr>
+              <w:rFonts w:eastAsiaTheme="minorEastAsia"/>
               <w:noProof/>
+              <w:lang w:eastAsia="es-CO"/>
             </w:rPr>
           </w:pPr>
-          <w:hyperlink w:anchor="_Toc129023777" w:history="1">
+          <w:hyperlink w:anchor="_Toc129269204" w:history="1">
             <w:r>
               <w:rPr>
                 <w:rStyle w:val="Hipervnculo"/>
                 <w:noProof/>
-              </w:rPr>
-              <w:t>Producto</w:t>
+                <w:lang w:val="en-US"/>
+              </w:rPr>
+              <w:t>Main_builder</w:t>
             </w:r>
             <w:r>
               <w:rPr>
@@ -890,7 +1271,7 @@
                 <w:noProof/>
                 <w:webHidden/>
               </w:rPr>
-              <w:instrText xml:space="preserve"> PAGEREF _Toc129023777 \h </w:instrText>
+              <w:instrText xml:space="preserve"> PAGEREF _Toc129269204 \h </w:instrText>
             </w:r>
             <w:r>
               <w:rPr>
@@ -910,7 +1291,7 @@
                 <w:noProof/>
                 <w:webHidden/>
               </w:rPr>
-              <w:t>7</w:t>
+              <w:t>8</w:t>
             </w:r>
             <w:r>
               <w:rPr>
@@ -928,14 +1309,157 @@
               <w:tab w:val="right" w:leader="dot" w:pos="8828"/>
             </w:tabs>
             <w:rPr>
+              <w:rFonts w:eastAsiaTheme="minorEastAsia"/>
               <w:noProof/>
+              <w:lang w:eastAsia="es-CO"/>
             </w:rPr>
           </w:pPr>
-          <w:hyperlink w:anchor="_Toc129023778" w:history="1">
+          <w:hyperlink w:anchor="_Toc129269205" w:history="1">
             <w:r>
               <w:rPr>
                 <w:rStyle w:val="Hipervnculo"/>
                 <w:noProof/>
+                <w:lang w:val="en-US"/>
+              </w:rPr>
+              <w:t>Main_builder.java</w:t>
+            </w:r>
+            <w:r>
+              <w:rPr>
+                <w:noProof/>
+                <w:webHidden/>
+              </w:rPr>
+              <w:tab/>
+            </w:r>
+            <w:r>
+              <w:rPr>
+                <w:noProof/>
+                <w:webHidden/>
+              </w:rPr>
+              <w:fldChar w:fldCharType="begin"/>
+            </w:r>
+            <w:r>
+              <w:rPr>
+                <w:noProof/>
+                <w:webHidden/>
+              </w:rPr>
+              <w:instrText xml:space="preserve"> PAGEREF _Toc129269205 \h </w:instrText>
+            </w:r>
+            <w:r>
+              <w:rPr>
+                <w:noProof/>
+                <w:webHidden/>
+              </w:rPr>
+            </w:r>
+            <w:r>
+              <w:rPr>
+                <w:noProof/>
+                <w:webHidden/>
+              </w:rPr>
+              <w:fldChar w:fldCharType="separate"/>
+            </w:r>
+            <w:r>
+              <w:rPr>
+                <w:noProof/>
+                <w:webHidden/>
+              </w:rPr>
+              <w:t>8</w:t>
+            </w:r>
+            <w:r>
+              <w:rPr>
+                <w:noProof/>
+                <w:webHidden/>
+              </w:rPr>
+              <w:fldChar w:fldCharType="end"/>
+            </w:r>
+          </w:hyperlink>
+        </w:p>
+        <w:p>
+          <w:pPr>
+            <w:pStyle w:val="TDC1"/>
+            <w:tabs>
+              <w:tab w:val="right" w:leader="dot" w:pos="8828"/>
+            </w:tabs>
+            <w:rPr>
+              <w:rFonts w:eastAsiaTheme="minorEastAsia"/>
+              <w:noProof/>
+              <w:lang w:eastAsia="es-CO"/>
+            </w:rPr>
+          </w:pPr>
+          <w:hyperlink w:anchor="_Toc129269206" w:history="1">
+            <w:r>
+              <w:rPr>
+                <w:rStyle w:val="Hipervnculo"/>
+                <w:noProof/>
+              </w:rPr>
+              <w:t>Producto</w:t>
+            </w:r>
+            <w:r>
+              <w:rPr>
+                <w:noProof/>
+                <w:webHidden/>
+              </w:rPr>
+              <w:tab/>
+            </w:r>
+            <w:r>
+              <w:rPr>
+                <w:noProof/>
+                <w:webHidden/>
+              </w:rPr>
+              <w:fldChar w:fldCharType="begin"/>
+            </w:r>
+            <w:r>
+              <w:rPr>
+                <w:noProof/>
+                <w:webHidden/>
+              </w:rPr>
+              <w:instrText xml:space="preserve"> PAGEREF _Toc129269206 \h </w:instrText>
+            </w:r>
+            <w:r>
+              <w:rPr>
+                <w:noProof/>
+                <w:webHidden/>
+              </w:rPr>
+            </w:r>
+            <w:r>
+              <w:rPr>
+                <w:noProof/>
+                <w:webHidden/>
+              </w:rPr>
+              <w:fldChar w:fldCharType="separate"/>
+            </w:r>
+            <w:r>
+              <w:rPr>
+                <w:noProof/>
+                <w:webHidden/>
+              </w:rPr>
+              <w:t>9</w:t>
+            </w:r>
+            <w:r>
+              <w:rPr>
+                <w:noProof/>
+                <w:webHidden/>
+              </w:rPr>
+              <w:fldChar w:fldCharType="end"/>
+            </w:r>
+          </w:hyperlink>
+        </w:p>
+        <w:p>
+          <w:pPr>
+            <w:pStyle w:val="TDC2"/>
+            <w:tabs>
+              <w:tab w:val="right" w:leader="dot" w:pos="8828"/>
+            </w:tabs>
+            <w:rPr>
+              <w:rFonts w:eastAsiaTheme="minorEastAsia"/>
+              <w:noProof/>
+              <w:lang w:eastAsia="es-CO"/>
+            </w:rPr>
+          </w:pPr>
+          <w:hyperlink w:anchor="_Toc129269207" w:history="1">
+            <w:r>
+              <w:rPr>
+                <w:rStyle w:val="Hipervnculo"/>
+                <w:noProof/>
               </w:rPr>
               <w:t>Pizza.java</w:t>
             </w:r>
@@ -958,7 +1482,7 @@
                 <w:noProof/>
                 <w:webHidden/>
               </w:rPr>
-              <w:instrText xml:space="preserve"> PAGEREF _Toc129023778 \h </w:instrText>
+              <w:instrText xml:space="preserve"> PAGEREF _Toc129269207 \h </w:instrText>
             </w:r>
             <w:r>
               <w:rPr>
@@ -978,7 +1502,7 @@
                 <w:noProof/>
                 <w:webHidden/>
               </w:rPr>
-              <w:t>7</w:t>
+              <w:t>9</w:t>
             </w:r>
             <w:r>
               <w:rPr>
@@ -1005,7 +1529,6 @@
       <w:pPr>
         <w:pStyle w:val="Ttulo1"/>
       </w:pPr>
-      <w:bookmarkStart w:id="0" w:name="_Toc129023768"/>
     </w:p>
     <w:p/>
     <w:p/>
@@ -1014,18 +1537,11 @@
     <w:p/>
     <w:p/>
     <w:p/>
-    <w:p/>
-    <w:p/>
-    <w:p/>
-    <w:p/>
-    <w:p/>
-    <w:p/>
-    <w:p/>
-    <w:p/>
     <w:p>
       <w:pPr>
         <w:pStyle w:val="Ttulo1"/>
       </w:pPr>
+      <w:bookmarkStart w:id="0" w:name="_Toc129269190"/>
       <w:r>
         <w:lastRenderedPageBreak/>
         <w:t>Paquetes</w:t>
@@ -1038,9 +1554,9 @@
           <w:noProof/>
         </w:rPr>
         <w:drawing>
-          <wp:inline distT="0" distB="0" distL="0" distR="0" wp14:anchorId="3C2DE6B5" wp14:editId="33EAC36A">
-            <wp:extent cx="2333625" cy="2300873"/>
-            <wp:effectExtent l="0" t="0" r="0" b="4445"/>
+          <wp:inline distT="0" distB="0" distL="0" distR="0" wp14:anchorId="5DDFDC57" wp14:editId="4D081043">
+            <wp:extent cx="2209499" cy="2771775"/>
+            <wp:effectExtent l="0" t="0" r="635" b="0"/>
             <wp:docPr id="1" name="Imagen 1"/>
             <wp:cNvGraphicFramePr>
               <a:graphicFrameLocks xmlns:a="http://schemas.openxmlformats.org/drawingml/2006/main" noChangeAspect="1"/>
@@ -1061,7 +1577,7 @@
                   <pic:spPr>
                     <a:xfrm>
                       <a:off x="0" y="0"/>
-                      <a:ext cx="2367295" cy="2334071"/>
+                      <a:ext cx="2231103" cy="2798877"/>
                     </a:xfrm>
                     <a:prstGeom prst="rect">
                       <a:avLst/>
@@ -1074,12 +1590,11 @@
         </w:drawing>
       </w:r>
     </w:p>
-    <w:p/>
     <w:p>
       <w:pPr>
         <w:pStyle w:val="Ttulo1"/>
       </w:pPr>
-      <w:bookmarkStart w:id="1" w:name="_Toc129023769"/>
+      <w:bookmarkStart w:id="1" w:name="_Toc129269191"/>
       <w:proofErr w:type="spellStart"/>
       <w:r>
         <w:t>Builders</w:t>
@@ -1091,7 +1606,7 @@
       <w:pPr>
         <w:pStyle w:val="Ttulo2"/>
       </w:pPr>
-      <w:bookmarkStart w:id="2" w:name="_Toc129023770"/>
+      <w:bookmarkStart w:id="2" w:name="_Toc129269192"/>
       <w:r>
         <w:t>HawaiPizzaBuilder.java</w:t>
       </w:r>
@@ -1104,10 +1619,10 @@
           <w:noProof/>
         </w:rPr>
         <w:drawing>
-          <wp:inline distT="0" distB="0" distL="0" distR="0" wp14:anchorId="7FEA3E39" wp14:editId="586209F1">
-            <wp:extent cx="5133975" cy="4362450"/>
-            <wp:effectExtent l="0" t="0" r="9525" b="0"/>
-            <wp:docPr id="2" name="Imagen 2"/>
+          <wp:inline distT="0" distB="0" distL="0" distR="0" wp14:anchorId="79C4CD4A" wp14:editId="090E1A57">
+            <wp:extent cx="3714750" cy="4240068"/>
+            <wp:effectExtent l="0" t="0" r="0" b="8255"/>
+            <wp:docPr id="10" name="Imagen 10"/>
             <wp:cNvGraphicFramePr>
               <a:graphicFrameLocks xmlns:a="http://schemas.openxmlformats.org/drawingml/2006/main" noChangeAspect="1"/>
             </wp:cNvGraphicFramePr>
@@ -1127,7 +1642,7 @@
                   <pic:spPr>
                     <a:xfrm>
                       <a:off x="0" y="0"/>
-                      <a:ext cx="5133975" cy="4362450"/>
+                      <a:ext cx="3726870" cy="4253902"/>
                     </a:xfrm>
                     <a:prstGeom prst="rect">
                       <a:avLst/>
@@ -1145,7 +1660,7 @@
       <w:pPr>
         <w:pStyle w:val="Ttulo2"/>
       </w:pPr>
-      <w:bookmarkStart w:id="3" w:name="_Toc129023771"/>
+      <w:bookmarkStart w:id="3" w:name="_Toc129269193"/>
       <w:r>
         <w:t>PicantePizzaBuilder.java</w:t>
       </w:r>
@@ -1158,10 +1673,10 @@
           <w:noProof/>
         </w:rPr>
         <w:drawing>
-          <wp:inline distT="0" distB="0" distL="0" distR="0" wp14:anchorId="7681CFF6" wp14:editId="343F9070">
-            <wp:extent cx="3756003" cy="3228975"/>
-            <wp:effectExtent l="0" t="0" r="0" b="0"/>
-            <wp:docPr id="3" name="Imagen 3"/>
+          <wp:inline distT="0" distB="0" distL="0" distR="0" wp14:anchorId="0A08ABF9" wp14:editId="09BA3286">
+            <wp:extent cx="5095875" cy="5619750"/>
+            <wp:effectExtent l="0" t="0" r="9525" b="0"/>
+            <wp:docPr id="9" name="Imagen 9"/>
             <wp:cNvGraphicFramePr>
               <a:graphicFrameLocks xmlns:a="http://schemas.openxmlformats.org/drawingml/2006/main" noChangeAspect="1"/>
             </wp:cNvGraphicFramePr>
@@ -1181,7 +1696,7 @@
                   <pic:spPr>
                     <a:xfrm>
                       <a:off x="0" y="0"/>
-                      <a:ext cx="3765217" cy="3236896"/>
+                      <a:ext cx="5095875" cy="5619750"/>
                     </a:xfrm>
                     <a:prstGeom prst="rect">
                       <a:avLst/>
@@ -1195,12 +1710,17 @@
       </w:r>
     </w:p>
     <w:p/>
+    <w:p/>
+    <w:p/>
+    <w:p/>
+    <w:p/>
     <w:p>
       <w:pPr>
         <w:pStyle w:val="Ttulo2"/>
       </w:pPr>
-      <w:bookmarkStart w:id="4" w:name="_Toc129023772"/>
-      <w:r>
+      <w:bookmarkStart w:id="4" w:name="_Toc129269194"/>
+      <w:r>
+        <w:lastRenderedPageBreak/>
         <w:t>PizzaBuilder.java</w:t>
       </w:r>
       <w:bookmarkEnd w:id="4"/>
@@ -1253,7 +1773,7 @@
       <w:pPr>
         <w:pStyle w:val="Ttulo1"/>
       </w:pPr>
-      <w:bookmarkStart w:id="5" w:name="_Toc129023773"/>
+      <w:bookmarkStart w:id="5" w:name="_Toc129269195"/>
       <w:r>
         <w:t>Director</w:t>
       </w:r>
@@ -1263,24 +1783,23 @@
       <w:pPr>
         <w:pStyle w:val="Ttulo2"/>
       </w:pPr>
-      <w:bookmarkStart w:id="6" w:name="_Toc129023774"/>
+      <w:bookmarkStart w:id="6" w:name="_Toc129269196"/>
       <w:r>
         <w:t>Cocina.java</w:t>
       </w:r>
       <w:bookmarkEnd w:id="6"/>
     </w:p>
     <w:p/>
-    <w:p/>
     <w:p>
       <w:r>
         <w:rPr>
           <w:noProof/>
         </w:rPr>
         <w:drawing>
-          <wp:inline distT="0" distB="0" distL="0" distR="0" wp14:anchorId="3706D2B7" wp14:editId="68149BF2">
-            <wp:extent cx="5915025" cy="5915025"/>
-            <wp:effectExtent l="0" t="0" r="9525" b="9525"/>
-            <wp:docPr id="5" name="Imagen 5"/>
+          <wp:inline distT="0" distB="0" distL="0" distR="0" wp14:anchorId="35C040B8" wp14:editId="7B3EC633">
+            <wp:extent cx="3752523" cy="3067050"/>
+            <wp:effectExtent l="0" t="0" r="635" b="0"/>
+            <wp:docPr id="8" name="Imagen 8"/>
             <wp:cNvGraphicFramePr>
               <a:graphicFrameLocks xmlns:a="http://schemas.openxmlformats.org/drawingml/2006/main" noChangeAspect="1"/>
             </wp:cNvGraphicFramePr>
@@ -1300,7 +1819,7 @@
                   <pic:spPr>
                     <a:xfrm>
                       <a:off x="0" y="0"/>
-                      <a:ext cx="5915025" cy="5915025"/>
+                      <a:ext cx="3773748" cy="3084398"/>
                     </a:xfrm>
                     <a:prstGeom prst="rect">
                       <a:avLst/>
@@ -1313,16 +1832,27 @@
         </w:drawing>
       </w:r>
     </w:p>
-    <w:p/>
     <w:p>
       <w:pPr>
         <w:pStyle w:val="Ttulo1"/>
-      </w:pPr>
-      <w:bookmarkStart w:id="7" w:name="_Toc129023775"/>
+        <w:rPr>
+          <w:lang w:val="en-US"/>
+        </w:rPr>
+      </w:pPr>
+      <w:bookmarkStart w:id="7" w:name="_Toc129269197"/>
       <w:proofErr w:type="spellStart"/>
       <w:r>
+        <w:rPr>
+          <w:lang w:val="en-US"/>
+        </w:rPr>
         <w:lastRenderedPageBreak/>
-        <w:t>Main_builder</w:t>
+        <w:t>In</w:t>
+      </w:r>
+      <w:r>
+        <w:rPr>
+          <w:lang w:val="en-US"/>
+        </w:rPr>
+        <w:t>gredientes</w:t>
       </w:r>
       <w:bookmarkEnd w:id="7"/>
       <w:proofErr w:type="spellEnd"/>
@@ -1330,29 +1860,49 @@
     <w:p>
       <w:pPr>
         <w:pStyle w:val="Ttulo2"/>
+        <w:rPr>
+          <w:lang w:val="en-US"/>
+        </w:rPr>
       </w:pPr>
     </w:p>
     <w:p>
       <w:pPr>
         <w:pStyle w:val="Ttulo2"/>
-      </w:pPr>
-      <w:bookmarkStart w:id="8" w:name="_Toc129023776"/>
-      <w:r>
-        <w:t>Main_builder.java</w:t>
+        <w:rPr>
+          <w:lang w:val="en-US"/>
+        </w:rPr>
+      </w:pPr>
+      <w:bookmarkStart w:id="8" w:name="_Toc129269198"/>
+      <w:r>
+        <w:rPr>
+          <w:lang w:val="en-US"/>
+        </w:rPr>
+        <w:t>Masa.java</w:t>
       </w:r>
       <w:bookmarkEnd w:id="8"/>
     </w:p>
-    <w:p/>
-    <w:p>
+    <w:p>
+      <w:pPr>
+        <w:rPr>
+          <w:lang w:val="en-US"/>
+        </w:rPr>
+      </w:pPr>
+    </w:p>
+    <w:p>
+      <w:pPr>
+        <w:rPr>
+          <w:lang w:val="en-US"/>
+        </w:rPr>
+      </w:pPr>
       <w:r>
         <w:rPr>
           <w:noProof/>
         </w:rPr>
         <w:drawing>
-          <wp:inline distT="0" distB="0" distL="0" distR="0" wp14:anchorId="53AF5195" wp14:editId="69A8A810">
-            <wp:extent cx="5749383" cy="3590925"/>
-            <wp:effectExtent l="0" t="0" r="3810" b="0"/>
-            <wp:docPr id="6" name="Imagen 6"/>
+          <wp:inline distT="0" distB="0" distL="0" distR="0" wp14:anchorId="7B981AFC" wp14:editId="019E75F5">
+            <wp:extent cx="4465843" cy="1581150"/>
+            <wp:effectExtent l="0" t="0" r="0" b="0"/>
+            <wp:docPr id="11" name="Imagen 11"/>
             <wp:cNvGraphicFramePr>
               <a:graphicFrameLocks xmlns:a="http://schemas.openxmlformats.org/drawingml/2006/main" noChangeAspect="1"/>
             </wp:cNvGraphicFramePr>
@@ -1372,6 +1922,498 @@
                   <pic:spPr>
                     <a:xfrm>
                       <a:off x="0" y="0"/>
+                      <a:ext cx="4478394" cy="1585594"/>
+                    </a:xfrm>
+                    <a:prstGeom prst="rect">
+                      <a:avLst/>
+                    </a:prstGeom>
+                  </pic:spPr>
+                </pic:pic>
+              </a:graphicData>
+            </a:graphic>
+          </wp:inline>
+        </w:drawing>
+      </w:r>
+    </w:p>
+    <w:p>
+      <w:pPr>
+        <w:rPr>
+          <w:lang w:val="en-US"/>
+        </w:rPr>
+      </w:pPr>
+    </w:p>
+    <w:p>
+      <w:pPr>
+        <w:pStyle w:val="Ttulo2"/>
+        <w:rPr>
+          <w:lang w:val="en-US"/>
+        </w:rPr>
+      </w:pPr>
+      <w:bookmarkStart w:id="9" w:name="_Toc129269199"/>
+      <w:r>
+        <w:rPr>
+          <w:lang w:val="en-US"/>
+        </w:rPr>
+        <w:t>Relleno.java</w:t>
+      </w:r>
+      <w:bookmarkEnd w:id="9"/>
+    </w:p>
+    <w:p>
+      <w:pPr>
+        <w:rPr>
+          <w:lang w:val="en-US"/>
+        </w:rPr>
+      </w:pPr>
+    </w:p>
+    <w:p>
+      <w:pPr>
+        <w:rPr>
+          <w:lang w:val="en-US"/>
+        </w:rPr>
+      </w:pPr>
+      <w:r>
+        <w:rPr>
+          <w:noProof/>
+        </w:rPr>
+        <w:drawing>
+          <wp:inline distT="0" distB="0" distL="0" distR="0" wp14:anchorId="244D4E7E" wp14:editId="686E6DEC">
+            <wp:extent cx="4532118" cy="1438275"/>
+            <wp:effectExtent l="0" t="0" r="1905" b="0"/>
+            <wp:docPr id="12" name="Imagen 12"/>
+            <wp:cNvGraphicFramePr>
+              <a:graphicFrameLocks xmlns:a="http://schemas.openxmlformats.org/drawingml/2006/main" noChangeAspect="1"/>
+            </wp:cNvGraphicFramePr>
+            <a:graphic xmlns:a="http://schemas.openxmlformats.org/drawingml/2006/main">
+              <a:graphicData uri="http://schemas.openxmlformats.org/drawingml/2006/picture">
+                <pic:pic xmlns:pic="http://schemas.openxmlformats.org/drawingml/2006/picture">
+                  <pic:nvPicPr>
+                    <pic:cNvPr id="1" name=""/>
+                    <pic:cNvPicPr/>
+                  </pic:nvPicPr>
+                  <pic:blipFill>
+                    <a:blip r:embed="rId11"/>
+                    <a:stretch>
+                      <a:fillRect/>
+                    </a:stretch>
+                  </pic:blipFill>
+                  <pic:spPr>
+                    <a:xfrm>
+                      <a:off x="0" y="0"/>
+                      <a:ext cx="4532892" cy="1438521"/>
+                    </a:xfrm>
+                    <a:prstGeom prst="rect">
+                      <a:avLst/>
+                    </a:prstGeom>
+                  </pic:spPr>
+                </pic:pic>
+              </a:graphicData>
+            </a:graphic>
+          </wp:inline>
+        </w:drawing>
+      </w:r>
+    </w:p>
+    <w:p>
+      <w:pPr>
+        <w:rPr>
+          <w:lang w:val="en-US"/>
+        </w:rPr>
+      </w:pPr>
+    </w:p>
+    <w:p>
+      <w:pPr>
+        <w:pStyle w:val="Ttulo2"/>
+        <w:rPr>
+          <w:lang w:val="en-US"/>
+        </w:rPr>
+      </w:pPr>
+      <w:bookmarkStart w:id="10" w:name="_Toc129269200"/>
+      <w:r>
+        <w:rPr>
+          <w:lang w:val="en-US"/>
+        </w:rPr>
+        <w:t>Salsa.java</w:t>
+      </w:r>
+      <w:bookmarkEnd w:id="10"/>
+    </w:p>
+    <w:p>
+      <w:pPr>
+        <w:rPr>
+          <w:lang w:val="en-US"/>
+        </w:rPr>
+      </w:pPr>
+    </w:p>
+    <w:p>
+      <w:pPr>
+        <w:rPr>
+          <w:lang w:val="en-US"/>
+        </w:rPr>
+      </w:pPr>
+      <w:r>
+        <w:rPr>
+          <w:noProof/>
+        </w:rPr>
+        <w:drawing>
+          <wp:inline distT="0" distB="0" distL="0" distR="0" wp14:anchorId="6E81EBF8" wp14:editId="62B90175">
+            <wp:extent cx="4497435" cy="1495425"/>
+            <wp:effectExtent l="0" t="0" r="0" b="0"/>
+            <wp:docPr id="13" name="Imagen 13"/>
+            <wp:cNvGraphicFramePr>
+              <a:graphicFrameLocks xmlns:a="http://schemas.openxmlformats.org/drawingml/2006/main" noChangeAspect="1"/>
+            </wp:cNvGraphicFramePr>
+            <a:graphic xmlns:a="http://schemas.openxmlformats.org/drawingml/2006/main">
+              <a:graphicData uri="http://schemas.openxmlformats.org/drawingml/2006/picture">
+                <pic:pic xmlns:pic="http://schemas.openxmlformats.org/drawingml/2006/picture">
+                  <pic:nvPicPr>
+                    <pic:cNvPr id="1" name=""/>
+                    <pic:cNvPicPr/>
+                  </pic:nvPicPr>
+                  <pic:blipFill>
+                    <a:blip r:embed="rId12"/>
+                    <a:stretch>
+                      <a:fillRect/>
+                    </a:stretch>
+                  </pic:blipFill>
+                  <pic:spPr>
+                    <a:xfrm>
+                      <a:off x="0" y="0"/>
+                      <a:ext cx="4500402" cy="1496412"/>
+                    </a:xfrm>
+                    <a:prstGeom prst="rect">
+                      <a:avLst/>
+                    </a:prstGeom>
+                  </pic:spPr>
+                </pic:pic>
+              </a:graphicData>
+            </a:graphic>
+          </wp:inline>
+        </w:drawing>
+      </w:r>
+    </w:p>
+    <w:p>
+      <w:pPr>
+        <w:rPr>
+          <w:lang w:val="en-US"/>
+        </w:rPr>
+      </w:pPr>
+    </w:p>
+    <w:p>
+      <w:pPr>
+        <w:rPr>
+          <w:lang w:val="en-US"/>
+        </w:rPr>
+      </w:pPr>
+    </w:p>
+    <w:p>
+      <w:pPr>
+        <w:rPr>
+          <w:lang w:val="en-US"/>
+        </w:rPr>
+      </w:pPr>
+    </w:p>
+    <w:p>
+      <w:pPr>
+        <w:pStyle w:val="Ttulo2"/>
+        <w:rPr>
+          <w:lang w:val="en-US"/>
+        </w:rPr>
+      </w:pPr>
+      <w:bookmarkStart w:id="11" w:name="_Toc129269201"/>
+      <w:r>
+        <w:rPr>
+          <w:lang w:val="en-US"/>
+        </w:rPr>
+        <w:lastRenderedPageBreak/>
+        <w:t>MasaConcreta.java</w:t>
+      </w:r>
+      <w:bookmarkEnd w:id="11"/>
+    </w:p>
+    <w:p>
+      <w:pPr>
+        <w:rPr>
+          <w:lang w:val="en-US"/>
+        </w:rPr>
+      </w:pPr>
+    </w:p>
+    <w:p>
+      <w:pPr>
+        <w:rPr>
+          <w:lang w:val="en-US"/>
+        </w:rPr>
+      </w:pPr>
+      <w:r>
+        <w:rPr>
+          <w:noProof/>
+        </w:rPr>
+        <w:drawing>
+          <wp:inline distT="0" distB="0" distL="0" distR="0" wp14:anchorId="2011DE9F" wp14:editId="67EFE062">
+            <wp:extent cx="4181475" cy="3243677"/>
+            <wp:effectExtent l="0" t="0" r="0" b="0"/>
+            <wp:docPr id="14" name="Imagen 14"/>
+            <wp:cNvGraphicFramePr>
+              <a:graphicFrameLocks xmlns:a="http://schemas.openxmlformats.org/drawingml/2006/main" noChangeAspect="1"/>
+            </wp:cNvGraphicFramePr>
+            <a:graphic xmlns:a="http://schemas.openxmlformats.org/drawingml/2006/main">
+              <a:graphicData uri="http://schemas.openxmlformats.org/drawingml/2006/picture">
+                <pic:pic xmlns:pic="http://schemas.openxmlformats.org/drawingml/2006/picture">
+                  <pic:nvPicPr>
+                    <pic:cNvPr id="1" name=""/>
+                    <pic:cNvPicPr/>
+                  </pic:nvPicPr>
+                  <pic:blipFill>
+                    <a:blip r:embed="rId13"/>
+                    <a:stretch>
+                      <a:fillRect/>
+                    </a:stretch>
+                  </pic:blipFill>
+                  <pic:spPr>
+                    <a:xfrm>
+                      <a:off x="0" y="0"/>
+                      <a:ext cx="4184458" cy="3245991"/>
+                    </a:xfrm>
+                    <a:prstGeom prst="rect">
+                      <a:avLst/>
+                    </a:prstGeom>
+                  </pic:spPr>
+                </pic:pic>
+              </a:graphicData>
+            </a:graphic>
+          </wp:inline>
+        </w:drawing>
+      </w:r>
+    </w:p>
+    <w:p>
+      <w:pPr>
+        <w:rPr>
+          <w:lang w:val="en-US"/>
+        </w:rPr>
+      </w:pPr>
+    </w:p>
+    <w:p>
+      <w:pPr>
+        <w:pStyle w:val="Ttulo2"/>
+        <w:rPr>
+          <w:lang w:val="en-US"/>
+        </w:rPr>
+      </w:pPr>
+      <w:bookmarkStart w:id="12" w:name="_Toc129269202"/>
+      <w:r>
+        <w:rPr>
+          <w:lang w:val="en-US"/>
+        </w:rPr>
+        <w:t>RellenoConcreto.java</w:t>
+      </w:r>
+      <w:bookmarkEnd w:id="12"/>
+    </w:p>
+    <w:p>
+      <w:pPr>
+        <w:rPr>
+          <w:lang w:val="en-US"/>
+        </w:rPr>
+      </w:pPr>
+    </w:p>
+    <w:p>
+      <w:pPr>
+        <w:rPr>
+          <w:lang w:val="en-US"/>
+        </w:rPr>
+      </w:pPr>
+      <w:r>
+        <w:rPr>
+          <w:noProof/>
+        </w:rPr>
+        <w:drawing>
+          <wp:inline distT="0" distB="0" distL="0" distR="0" wp14:anchorId="4F71CC31" wp14:editId="65633E68">
+            <wp:extent cx="4263691" cy="3086100"/>
+            <wp:effectExtent l="0" t="0" r="3810" b="0"/>
+            <wp:docPr id="15" name="Imagen 15"/>
+            <wp:cNvGraphicFramePr>
+              <a:graphicFrameLocks xmlns:a="http://schemas.openxmlformats.org/drawingml/2006/main" noChangeAspect="1"/>
+            </wp:cNvGraphicFramePr>
+            <a:graphic xmlns:a="http://schemas.openxmlformats.org/drawingml/2006/main">
+              <a:graphicData uri="http://schemas.openxmlformats.org/drawingml/2006/picture">
+                <pic:pic xmlns:pic="http://schemas.openxmlformats.org/drawingml/2006/picture">
+                  <pic:nvPicPr>
+                    <pic:cNvPr id="1" name=""/>
+                    <pic:cNvPicPr/>
+                  </pic:nvPicPr>
+                  <pic:blipFill>
+                    <a:blip r:embed="rId14"/>
+                    <a:stretch>
+                      <a:fillRect/>
+                    </a:stretch>
+                  </pic:blipFill>
+                  <pic:spPr>
+                    <a:xfrm>
+                      <a:off x="0" y="0"/>
+                      <a:ext cx="4266609" cy="3088212"/>
+                    </a:xfrm>
+                    <a:prstGeom prst="rect">
+                      <a:avLst/>
+                    </a:prstGeom>
+                  </pic:spPr>
+                </pic:pic>
+              </a:graphicData>
+            </a:graphic>
+          </wp:inline>
+        </w:drawing>
+      </w:r>
+    </w:p>
+    <w:p>
+      <w:pPr>
+        <w:rPr>
+          <w:lang w:val="en-US"/>
+        </w:rPr>
+      </w:pPr>
+    </w:p>
+    <w:p>
+      <w:pPr>
+        <w:pStyle w:val="Ttulo2"/>
+        <w:rPr>
+          <w:lang w:val="en-US"/>
+        </w:rPr>
+      </w:pPr>
+      <w:bookmarkStart w:id="13" w:name="_Toc129269203"/>
+      <w:r>
+        <w:rPr>
+          <w:lang w:val="en-US"/>
+        </w:rPr>
+        <w:lastRenderedPageBreak/>
+        <w:t>SalsaConcreta.java</w:t>
+      </w:r>
+      <w:bookmarkEnd w:id="13"/>
+    </w:p>
+    <w:p>
+      <w:pPr>
+        <w:rPr>
+          <w:lang w:val="en-US"/>
+        </w:rPr>
+      </w:pPr>
+    </w:p>
+    <w:p>
+      <w:pPr>
+        <w:rPr>
+          <w:lang w:val="en-US"/>
+        </w:rPr>
+      </w:pPr>
+      <w:r>
+        <w:rPr>
+          <w:noProof/>
+        </w:rPr>
+        <w:drawing>
+          <wp:inline distT="0" distB="0" distL="0" distR="0" wp14:anchorId="0BA27FC5" wp14:editId="14CD8C0A">
+            <wp:extent cx="3810000" cy="2898702"/>
+            <wp:effectExtent l="0" t="0" r="0" b="0"/>
+            <wp:docPr id="16" name="Imagen 16"/>
+            <wp:cNvGraphicFramePr>
+              <a:graphicFrameLocks xmlns:a="http://schemas.openxmlformats.org/drawingml/2006/main" noChangeAspect="1"/>
+            </wp:cNvGraphicFramePr>
+            <a:graphic xmlns:a="http://schemas.openxmlformats.org/drawingml/2006/main">
+              <a:graphicData uri="http://schemas.openxmlformats.org/drawingml/2006/picture">
+                <pic:pic xmlns:pic="http://schemas.openxmlformats.org/drawingml/2006/picture">
+                  <pic:nvPicPr>
+                    <pic:cNvPr id="1" name=""/>
+                    <pic:cNvPicPr/>
+                  </pic:nvPicPr>
+                  <pic:blipFill>
+                    <a:blip r:embed="rId15"/>
+                    <a:stretch>
+                      <a:fillRect/>
+                    </a:stretch>
+                  </pic:blipFill>
+                  <pic:spPr>
+                    <a:xfrm>
+                      <a:off x="0" y="0"/>
+                      <a:ext cx="3818174" cy="2904921"/>
+                    </a:xfrm>
+                    <a:prstGeom prst="rect">
+                      <a:avLst/>
+                    </a:prstGeom>
+                  </pic:spPr>
+                </pic:pic>
+              </a:graphicData>
+            </a:graphic>
+          </wp:inline>
+        </w:drawing>
+      </w:r>
+    </w:p>
+    <w:p>
+      <w:pPr>
+        <w:pStyle w:val="Ttulo1"/>
+        <w:rPr>
+          <w:lang w:val="en-US"/>
+        </w:rPr>
+      </w:pPr>
+      <w:bookmarkStart w:id="14" w:name="_Toc129269204"/>
+      <w:proofErr w:type="spellStart"/>
+      <w:r>
+        <w:rPr>
+          <w:lang w:val="en-US"/>
+        </w:rPr>
+        <w:t>Main_builder</w:t>
+      </w:r>
+      <w:bookmarkEnd w:id="14"/>
+      <w:proofErr w:type="spellEnd"/>
+    </w:p>
+    <w:p>
+      <w:pPr>
+        <w:pStyle w:val="Ttulo2"/>
+        <w:rPr>
+          <w:lang w:val="en-US"/>
+        </w:rPr>
+      </w:pPr>
+    </w:p>
+    <w:p>
+      <w:pPr>
+        <w:pStyle w:val="Ttulo2"/>
+        <w:rPr>
+          <w:lang w:val="en-US"/>
+        </w:rPr>
+      </w:pPr>
+      <w:bookmarkStart w:id="15" w:name="_Toc129269205"/>
+      <w:r>
+        <w:rPr>
+          <w:lang w:val="en-US"/>
+        </w:rPr>
+        <w:t>Main_builder.java</w:t>
+      </w:r>
+      <w:bookmarkEnd w:id="15"/>
+    </w:p>
+    <w:p>
+      <w:pPr>
+        <w:rPr>
+          <w:lang w:val="en-US"/>
+        </w:rPr>
+      </w:pPr>
+    </w:p>
+    <w:p>
+      <w:r>
+        <w:rPr>
+          <w:noProof/>
+        </w:rPr>
+        <w:drawing>
+          <wp:inline distT="0" distB="0" distL="0" distR="0" wp14:anchorId="53AF5195" wp14:editId="69A8A810">
+            <wp:extent cx="5749383" cy="3590925"/>
+            <wp:effectExtent l="0" t="0" r="3810" b="0"/>
+            <wp:docPr id="6" name="Imagen 6"/>
+            <wp:cNvGraphicFramePr>
+              <a:graphicFrameLocks xmlns:a="http://schemas.openxmlformats.org/drawingml/2006/main" noChangeAspect="1"/>
+            </wp:cNvGraphicFramePr>
+            <a:graphic xmlns:a="http://schemas.openxmlformats.org/drawingml/2006/main">
+              <a:graphicData uri="http://schemas.openxmlformats.org/drawingml/2006/picture">
+                <pic:pic xmlns:pic="http://schemas.openxmlformats.org/drawingml/2006/picture">
+                  <pic:nvPicPr>
+                    <pic:cNvPr id="1" name=""/>
+                    <pic:cNvPicPr/>
+                  </pic:nvPicPr>
+                  <pic:blipFill>
+                    <a:blip r:embed="rId16"/>
+                    <a:stretch>
+                      <a:fillRect/>
+                    </a:stretch>
+                  </pic:blipFill>
+                  <pic:spPr>
+                    <a:xfrm>
+                      <a:off x="0" y="0"/>
                       <a:ext cx="5750351" cy="3591530"/>
                     </a:xfrm>
                     <a:prstGeom prst="rect">
@@ -1385,41 +2427,26 @@
         </w:drawing>
       </w:r>
     </w:p>
-    <w:p/>
     <w:p>
       <w:pPr>
         <w:pStyle w:val="Ttulo1"/>
       </w:pPr>
-      <w:bookmarkStart w:id="9" w:name="_Toc129023777"/>
-    </w:p>
-    <w:p/>
-    <w:p/>
-    <w:p/>
-    <w:p/>
-    <w:p/>
-    <w:p/>
-    <w:p/>
-    <w:p/>
-    <w:p/>
-    <w:p>
-      <w:pPr>
-        <w:pStyle w:val="Ttulo1"/>
-      </w:pPr>
+      <w:bookmarkStart w:id="16" w:name="_Toc129269206"/>
       <w:r>
         <w:lastRenderedPageBreak/>
         <w:t>Producto</w:t>
       </w:r>
-      <w:bookmarkEnd w:id="9"/>
+      <w:bookmarkEnd w:id="16"/>
     </w:p>
     <w:p>
       <w:pPr>
         <w:pStyle w:val="Ttulo2"/>
       </w:pPr>
-      <w:bookmarkStart w:id="10" w:name="_Toc129023778"/>
+      <w:bookmarkStart w:id="17" w:name="_Toc129269207"/>
       <w:r>
         <w:t>Pizza.java</w:t>
       </w:r>
-      <w:bookmarkEnd w:id="10"/>
+      <w:bookmarkEnd w:id="17"/>
     </w:p>
     <w:p/>
     <w:p>
@@ -1443,7 +2470,7 @@
                     <pic:cNvPicPr/>
                   </pic:nvPicPr>
                   <pic:blipFill>
-                    <a:blip r:embed="rId11"/>
+                    <a:blip r:embed="rId17"/>
                     <a:stretch>
                       <a:fillRect/>
                     </a:stretch>

</xml_diff>